<commit_message>
PPTs HUGO y actualizacion de Casos de Uso y otros
Documento de Requeriemientos.docx
Casos_de_Uso_Hostal_FINAL.docx
DiagramasCasosDeUso_Hostal2.0_FINAL.vsdx
Presentación-Portafolio-HUGO.pptx
</commit_message>
<xml_diff>
--- a/Evidencias Documentales/Presentacion/Guia Presentacion.docx
+++ b/Evidencias Documentales/Presentacion/Guia Presentacion.docx
@@ -35,7 +35,6 @@
           <w:b/>
         </w:rPr>
       </w:pPr>
-      <w:proofErr w:type="spellStart"/>
       <w:r>
         <w:rPr>
           <w:b/>
@@ -43,7 +42,6 @@
         </w:rPr>
         <w:t>JORDAN</w:t>
       </w:r>
-      <w:proofErr w:type="spellEnd"/>
     </w:p>
     <w:p>
       <w:pPr>
@@ -64,8 +62,6 @@
         </w:rPr>
         <w:t>.</w:t>
       </w:r>
-      <w:bookmarkStart w:id="0" w:name="_GoBack"/>
-      <w:bookmarkEnd w:id="0"/>
     </w:p>
     <w:p>
       <w:pPr>
@@ -353,6 +349,9 @@
       <w:r>
         <w:t>Cantidad y avances</w:t>
       </w:r>
+      <w:r>
+        <w:t>.</w:t>
+      </w:r>
     </w:p>
     <w:p>
       <w:pPr>
@@ -362,6 +361,9 @@
         <w:tab/>
         <w:t>Transparentar pendientes de desarrollo</w:t>
       </w:r>
+      <w:r>
+        <w:t>.</w:t>
+      </w:r>
     </w:p>
     <w:p>
       <w:pPr>
@@ -388,6 +390,9 @@
       <w:r>
         <w:t>y con evidencia</w:t>
       </w:r>
+      <w:r>
+        <w:t>.</w:t>
+      </w:r>
     </w:p>
     <w:p>
       <w:pPr>
@@ -407,6 +412,8 @@
         </w:rPr>
         <w:t>Casos de Uso</w:t>
       </w:r>
+      <w:bookmarkStart w:id="0" w:name="_GoBack"/>
+      <w:bookmarkEnd w:id="0"/>
     </w:p>
     <w:p>
       <w:pPr>
@@ -538,11 +545,9 @@
         <w:tab/>
         <w:t xml:space="preserve">Gestión proyecto (Reuniones – Minutas. </w:t>
       </w:r>
-      <w:proofErr w:type="spellStart"/>
-      <w:r>
-        <w:t>Etc</w:t>
-      </w:r>
-      <w:proofErr w:type="spellEnd"/>
+      <w:r>
+        <w:t>Etc.</w:t>
+      </w:r>
       <w:r>
         <w:t xml:space="preserve">) </w:t>
       </w:r>
@@ -647,14 +652,7 @@
           <w:b/>
           <w:highlight w:val="green"/>
         </w:rPr>
-        <w:t>HUGO</w:t>
-      </w:r>
-      <w:r>
-        <w:rPr>
-          <w:b/>
-          <w:highlight w:val="green"/>
-        </w:rPr>
-        <w:t xml:space="preserve"> </w:t>
+        <w:t xml:space="preserve">HUGO </w:t>
       </w:r>
       <w:r>
         <w:rPr>
@@ -746,13 +744,7 @@
         <w:rPr>
           <w:b/>
         </w:rPr>
-        <w:t xml:space="preserve">Aplicación </w:t>
-      </w:r>
-      <w:r>
-        <w:rPr>
-          <w:b/>
-        </w:rPr>
-        <w:t xml:space="preserve">Escritorio </w:t>
+        <w:t xml:space="preserve">Aplicación Escritorio </w:t>
       </w:r>
     </w:p>
     <w:p>
@@ -879,13 +871,7 @@
         <w:rPr>
           <w:b/>
         </w:rPr>
-        <w:t xml:space="preserve">Aplicación </w:t>
-      </w:r>
-      <w:r>
-        <w:rPr>
-          <w:b/>
-        </w:rPr>
-        <w:t xml:space="preserve">Web </w:t>
+        <w:t xml:space="preserve">Aplicación Web </w:t>
       </w:r>
     </w:p>
     <w:p>
@@ -904,19 +890,7 @@
         <w:rPr>
           <w:b/>
         </w:rPr>
-        <w:t xml:space="preserve">Usuario </w:t>
-      </w:r>
-      <w:r>
-        <w:rPr>
-          <w:b/>
-        </w:rPr>
-        <w:t xml:space="preserve">proveedor acepta </w:t>
-      </w:r>
-      <w:r>
-        <w:rPr>
-          <w:b/>
-        </w:rPr>
-        <w:t>Orden de Pedido</w:t>
+        <w:t>Usuario proveedor acepta Orden de Pedido</w:t>
       </w:r>
     </w:p>
     <w:p>
@@ -986,13 +960,7 @@
         <w:rPr>
           <w:b/>
         </w:rPr>
-        <w:t xml:space="preserve">Usuario </w:t>
-      </w:r>
-      <w:r>
-        <w:rPr>
-          <w:b/>
-        </w:rPr>
-        <w:t xml:space="preserve">Administrador </w:t>
+        <w:t xml:space="preserve">Usuario Administrador </w:t>
       </w:r>
       <w:r>
         <w:rPr>
@@ -1149,7 +1117,7 @@
       <w:rPr>
         <w:noProof/>
       </w:rPr>
-      <w:t>1</w:t>
+      <w:t>2</w:t>
     </w:r>
     <w:r>
       <w:fldChar w:fldCharType="end"/>

</xml_diff>